<commit_message>
[mod] zipcode int에서 String 변경으로 인한 Data 예제 및 SQL문 수정
</commit_message>
<xml_diff>
--- a/doc/data_setting/Root_Data_Exam_v2.docx
+++ b/doc/data_setting/Root_Data_Exam_v2.docx
@@ -143,7 +143,39 @@
           <w:color w:val="000000"/>
           <w:sz w:val="22"/>
         </w:rPr>
-        <w:t xml:space="preserve">) value(51, '송민호', '19930330', 1, 'songminho51@naver.com', password('1111'), '010-5151-5151', 51051, '경기도 용인시 </w:t>
+        <w:t xml:space="preserve">) value(51, '송민호', '19930330', 1, 'songminho51@naver.com', password('1111'), '010-5151-5151', </w:t>
+      </w:r>
+      <w:r>
+        <w:rPr>
+          <w:rFonts w:ascii="맑은 고딕" w:eastAsia="맑은 고딕" w:hAnsi="맑은 고딕" w:cs="맑은 고딕"/>
+          <w:color w:val="000000"/>
+          <w:sz w:val="22"/>
+        </w:rPr>
+        <w:t>'</w:t>
+      </w:r>
+      <w:r>
+        <w:rPr>
+          <w:rFonts w:ascii="맑은 고딕" w:eastAsia="맑은 고딕" w:hAnsi="맑은 고딕" w:cs="맑은 고딕"/>
+          <w:color w:val="000000"/>
+          <w:sz w:val="22"/>
+        </w:rPr>
+        <w:t>51051</w:t>
+      </w:r>
+      <w:r>
+        <w:rPr>
+          <w:rFonts w:ascii="맑은 고딕" w:eastAsia="맑은 고딕" w:hAnsi="맑은 고딕" w:cs="맑은 고딕"/>
+          <w:color w:val="000000"/>
+          <w:sz w:val="22"/>
+        </w:rPr>
+        <w:t>'</w:t>
+      </w:r>
+      <w:r>
+        <w:rPr>
+          <w:rFonts w:ascii="맑은 고딕" w:eastAsia="맑은 고딕" w:hAnsi="맑은 고딕" w:cs="맑은 고딕"/>
+          <w:color w:val="000000"/>
+          <w:sz w:val="22"/>
+        </w:rPr>
+        <w:t xml:space="preserve">, '경기도 용인시 </w:t>
       </w:r>
       <w:proofErr w:type="spellStart"/>
       <w:r>
@@ -330,7 +362,57 @@
           <w:color w:val="000000"/>
           <w:sz w:val="22"/>
         </w:rPr>
-        <w:t>) value(52, '표지훈', '19930202', 1, 'pyojihoon52@naver.com', password('1111'), '010-5255-2252', 25522, '서울시 마포구 성산동', '52', '52.pdf', 'P.O', 52525252, '농협은행', 1);</w:t>
+        <w:t xml:space="preserve">) value(52, '표지훈', '19930202', 1, 'pyojihoon52@naver.com', password('1111'), '010-5255-2252', </w:t>
+      </w:r>
+      <w:r>
+        <w:rPr>
+          <w:rFonts w:ascii="맑은 고딕" w:eastAsia="맑은 고딕" w:hAnsi="맑은 고딕" w:cs="맑은 고딕"/>
+          <w:color w:val="000000"/>
+          <w:sz w:val="22"/>
+        </w:rPr>
+        <w:t>'</w:t>
+      </w:r>
+      <w:r>
+        <w:rPr>
+          <w:rFonts w:ascii="맑은 고딕" w:eastAsia="맑은 고딕" w:hAnsi="맑은 고딕" w:cs="맑은 고딕"/>
+          <w:color w:val="000000"/>
+          <w:sz w:val="22"/>
+        </w:rPr>
+        <w:t>25522</w:t>
+      </w:r>
+      <w:r>
+        <w:rPr>
+          <w:rFonts w:ascii="맑은 고딕" w:eastAsia="맑은 고딕" w:hAnsi="맑은 고딕" w:cs="맑은 고딕"/>
+          <w:color w:val="000000"/>
+          <w:sz w:val="22"/>
+        </w:rPr>
+        <w:t>'</w:t>
+      </w:r>
+      <w:r>
+        <w:rPr>
+          <w:rFonts w:ascii="맑은 고딕" w:eastAsia="맑은 고딕" w:hAnsi="맑은 고딕" w:cs="맑은 고딕"/>
+          <w:color w:val="000000"/>
+          <w:sz w:val="22"/>
+        </w:rPr>
+        <w:t>, '서울시 마포구 성산동', '52', '52.pdf', '</w:t>
+      </w:r>
+      <w:proofErr w:type="gramStart"/>
+      <w:r>
+        <w:rPr>
+          <w:rFonts w:ascii="맑은 고딕" w:eastAsia="맑은 고딕" w:hAnsi="맑은 고딕" w:cs="맑은 고딕"/>
+          <w:color w:val="000000"/>
+          <w:sz w:val="22"/>
+        </w:rPr>
+        <w:t>P.O</w:t>
+      </w:r>
+      <w:proofErr w:type="gramEnd"/>
+      <w:r>
+        <w:rPr>
+          <w:rFonts w:ascii="맑은 고딕" w:eastAsia="맑은 고딕" w:hAnsi="맑은 고딕" w:cs="맑은 고딕"/>
+          <w:color w:val="000000"/>
+          <w:sz w:val="22"/>
+        </w:rPr>
+        <w:t>', 52525252, '농협은행', 1);</w:t>
       </w:r>
     </w:p>
     <w:p>
@@ -481,7 +563,39 @@
           <w:color w:val="000000"/>
           <w:sz w:val="22"/>
         </w:rPr>
-        <w:t xml:space="preserve">) value(53, '강호동', '19700714', 1, 'kanghodong53@naver.com', password('1111'), '010-5353-5335', 533353, '경상남도 진양군 </w:t>
+        <w:t xml:space="preserve">) value(53, '강호동', '19700714', 1, 'kanghodong53@naver.com', password('1111'), '010-5353-5335', </w:t>
+      </w:r>
+      <w:r>
+        <w:rPr>
+          <w:rFonts w:ascii="맑은 고딕" w:eastAsia="맑은 고딕" w:hAnsi="맑은 고딕" w:cs="맑은 고딕"/>
+          <w:color w:val="000000"/>
+          <w:sz w:val="22"/>
+        </w:rPr>
+        <w:t>'</w:t>
+      </w:r>
+      <w:r>
+        <w:rPr>
+          <w:rFonts w:ascii="맑은 고딕" w:eastAsia="맑은 고딕" w:hAnsi="맑은 고딕" w:cs="맑은 고딕"/>
+          <w:color w:val="000000"/>
+          <w:sz w:val="22"/>
+        </w:rPr>
+        <w:t>533353</w:t>
+      </w:r>
+      <w:r>
+        <w:rPr>
+          <w:rFonts w:ascii="맑은 고딕" w:eastAsia="맑은 고딕" w:hAnsi="맑은 고딕" w:cs="맑은 고딕"/>
+          <w:color w:val="000000"/>
+          <w:sz w:val="22"/>
+        </w:rPr>
+        <w:t>'</w:t>
+      </w:r>
+      <w:r>
+        <w:rPr>
+          <w:rFonts w:ascii="맑은 고딕" w:eastAsia="맑은 고딕" w:hAnsi="맑은 고딕" w:cs="맑은 고딕"/>
+          <w:color w:val="000000"/>
+          <w:sz w:val="22"/>
+        </w:rPr>
+        <w:t xml:space="preserve">, '경상남도 진양군 </w:t>
       </w:r>
       <w:proofErr w:type="spellStart"/>
       <w:r>
@@ -686,7 +800,39 @@
           <w:color w:val="000000"/>
           <w:sz w:val="22"/>
         </w:rPr>
-        <w:t xml:space="preserve">) value(54, '이수근', '19750210', 1, 'Leesoogeun54@naver.com', password('1111'), '010-5445-5455', 544544, '서울특별시 강남구 </w:t>
+        <w:t xml:space="preserve">) value(54, '이수근', '19750210', 1, 'Leesoogeun54@naver.com', password('1111'), '010-5445-5455', </w:t>
+      </w:r>
+      <w:r>
+        <w:rPr>
+          <w:rFonts w:ascii="맑은 고딕" w:eastAsia="맑은 고딕" w:hAnsi="맑은 고딕" w:cs="맑은 고딕"/>
+          <w:color w:val="000000"/>
+          <w:sz w:val="22"/>
+        </w:rPr>
+        <w:t>'</w:t>
+      </w:r>
+      <w:r>
+        <w:rPr>
+          <w:rFonts w:ascii="맑은 고딕" w:eastAsia="맑은 고딕" w:hAnsi="맑은 고딕" w:cs="맑은 고딕"/>
+          <w:color w:val="000000"/>
+          <w:sz w:val="22"/>
+        </w:rPr>
+        <w:t>544544</w:t>
+      </w:r>
+      <w:r>
+        <w:rPr>
+          <w:rFonts w:ascii="맑은 고딕" w:eastAsia="맑은 고딕" w:hAnsi="맑은 고딕" w:cs="맑은 고딕"/>
+          <w:color w:val="000000"/>
+          <w:sz w:val="22"/>
+        </w:rPr>
+        <w:t>'</w:t>
+      </w:r>
+      <w:r>
+        <w:rPr>
+          <w:rFonts w:ascii="맑은 고딕" w:eastAsia="맑은 고딕" w:hAnsi="맑은 고딕" w:cs="맑은 고딕"/>
+          <w:color w:val="000000"/>
+          <w:sz w:val="22"/>
+        </w:rPr>
+        <w:t xml:space="preserve">, '서울특별시 강남구 </w:t>
       </w:r>
       <w:proofErr w:type="spellStart"/>
       <w:r>
@@ -763,7 +909,7 @@
         <w:autoSpaceDN/>
         <w:spacing w:after="0" w:line="240" w:lineRule="auto"/>
         <w:rPr>
-          <w:rFonts w:ascii="맑은 고딕" w:eastAsia="맑은 고딕" w:hAnsi="맑은 고딕" w:cs="굴림" w:hint="eastAsia"/>
+          <w:rFonts w:ascii="맑은 고딕" w:eastAsia="맑은 고딕" w:hAnsi="맑은 고딕" w:cs="굴림"/>
           <w:color w:val="000000"/>
           <w:kern w:val="0"/>
           <w:sz w:val="22"/>
@@ -4899,27 +5045,7 @@
           <w:kern w:val="0"/>
           <w:sz w:val="22"/>
         </w:rPr>
-        <w:t xml:space="preserve"> 유명한 타이거 슈가! </w:t>
-      </w:r>
-      <w:proofErr w:type="gramStart"/>
-      <w:r>
-        <w:rPr>
-          <w:rFonts w:ascii="맑은 고딕" w:eastAsia="맑은 고딕" w:hAnsi="맑은 고딕" w:cs="굴림" w:hint="eastAsia"/>
-          <w:color w:val="000000"/>
-          <w:kern w:val="0"/>
-          <w:sz w:val="22"/>
-        </w:rPr>
-        <w:t>홍대,강남</w:t>
-      </w:r>
-      <w:proofErr w:type="gramEnd"/>
-      <w:r>
-        <w:rPr>
-          <w:rFonts w:ascii="맑은 고딕" w:eastAsia="맑은 고딕" w:hAnsi="맑은 고딕" w:cs="굴림" w:hint="eastAsia"/>
-          <w:color w:val="000000"/>
-          <w:kern w:val="0"/>
-          <w:sz w:val="22"/>
-        </w:rPr>
-        <w:t xml:space="preserve">,용산에서 만났지만 너무나도 긴 </w:t>
+        <w:t xml:space="preserve"> 유명한 타이거 슈가! 홍대,강남,용산에서 만났지만 너무나도 긴 </w:t>
       </w:r>
       <w:proofErr w:type="spellStart"/>
       <w:r>
@@ -6912,20 +7038,9 @@
           <w:kern w:val="0"/>
           <w:sz w:val="22"/>
         </w:rPr>
-        <w:t xml:space="preserve">insert into </w:t>
-      </w:r>
-      <w:proofErr w:type="gramStart"/>
-      <w:r>
-        <w:rPr>
-          <w:rFonts w:ascii="맑은 고딕" w:eastAsia="맑은 고딕" w:hAnsi="맑은 고딕" w:cs="굴림"/>
-          <w:color w:val="000000"/>
-          <w:kern w:val="0"/>
-          <w:sz w:val="22"/>
-        </w:rPr>
-        <w:t>reviews(</w:t>
-      </w:r>
-      <w:proofErr w:type="spellStart"/>
-      <w:proofErr w:type="gramEnd"/>
+        <w:t>insert into reviews(</w:t>
+      </w:r>
+      <w:proofErr w:type="spellStart"/>
       <w:r>
         <w:rPr>
           <w:rFonts w:ascii="맑은 고딕" w:eastAsia="맑은 고딕" w:hAnsi="맑은 고딕" w:cs="굴림"/>
@@ -8764,27 +8879,7 @@
           <w:kern w:val="0"/>
           <w:sz w:val="22"/>
         </w:rPr>
-        <w:t xml:space="preserve"> 딱 한테이블 밖에 </w:t>
-      </w:r>
-      <w:proofErr w:type="gramStart"/>
-      <w:r>
-        <w:rPr>
-          <w:rFonts w:ascii="맑은 고딕" w:eastAsia="맑은 고딕" w:hAnsi="맑은 고딕" w:cs="굴림" w:hint="eastAsia"/>
-          <w:color w:val="000000"/>
-          <w:kern w:val="0"/>
-          <w:sz w:val="22"/>
-        </w:rPr>
-        <w:t>없었는데 ,</w:t>
-      </w:r>
-      <w:proofErr w:type="gramEnd"/>
-      <w:r>
-        <w:rPr>
-          <w:rFonts w:ascii="맑은 고딕" w:eastAsia="맑은 고딕" w:hAnsi="맑은 고딕" w:cs="굴림" w:hint="eastAsia"/>
-          <w:color w:val="000000"/>
-          <w:kern w:val="0"/>
-          <w:sz w:val="22"/>
-        </w:rPr>
-        <w:t xml:space="preserve"> </w:t>
+        <w:t xml:space="preserve"> 딱 한테이블 밖에 없었는데 , </w:t>
       </w:r>
       <w:proofErr w:type="spellStart"/>
       <w:r>
@@ -13235,17 +13330,7 @@
           <w:kern w:val="0"/>
           <w:sz w:val="22"/>
         </w:rPr>
-        <w:t>day_</w:t>
-      </w:r>
-      <w:proofErr w:type="gramStart"/>
-      <w:r>
-        <w:rPr>
-          <w:rFonts w:ascii="맑은 고딕" w:eastAsia="맑은 고딕" w:hAnsi="맑은 고딕" w:cs="굴림" w:hint="eastAsia"/>
-          <w:color w:val="000000"/>
-          <w:kern w:val="0"/>
-          <w:sz w:val="22"/>
-        </w:rPr>
-        <w:t>scraps</w:t>
+        <w:t>day_scraps</w:t>
       </w:r>
       <w:proofErr w:type="spellEnd"/>
       <w:r>
@@ -13258,7 +13343,6 @@
         <w:t>(</w:t>
       </w:r>
       <w:proofErr w:type="spellStart"/>
-      <w:proofErr w:type="gramEnd"/>
       <w:r>
         <w:rPr>
           <w:rFonts w:ascii="맑은 고딕" w:eastAsia="맑은 고딕" w:hAnsi="맑은 고딕" w:cs="굴림" w:hint="eastAsia"/>
@@ -13593,17 +13677,7 @@
           <w:kern w:val="0"/>
           <w:sz w:val="22"/>
         </w:rPr>
-        <w:t>day_</w:t>
-      </w:r>
-      <w:proofErr w:type="gramStart"/>
-      <w:r>
-        <w:rPr>
-          <w:rFonts w:ascii="맑은 고딕" w:eastAsia="맑은 고딕" w:hAnsi="맑은 고딕" w:cs="굴림" w:hint="eastAsia"/>
-          <w:color w:val="000000"/>
-          <w:kern w:val="0"/>
-          <w:sz w:val="22"/>
-        </w:rPr>
-        <w:t>scraps</w:t>
+        <w:t>day_scraps</w:t>
       </w:r>
       <w:proofErr w:type="spellEnd"/>
       <w:r>
@@ -13616,7 +13690,6 @@
         <w:t>(</w:t>
       </w:r>
       <w:proofErr w:type="spellStart"/>
-      <w:proofErr w:type="gramEnd"/>
       <w:r>
         <w:rPr>
           <w:rFonts w:ascii="맑은 고딕" w:eastAsia="맑은 고딕" w:hAnsi="맑은 고딕" w:cs="굴림" w:hint="eastAsia"/>
@@ -14071,17 +14144,7 @@
           <w:kern w:val="0"/>
           <w:sz w:val="22"/>
         </w:rPr>
-        <w:t>place_</w:t>
-      </w:r>
-      <w:proofErr w:type="gramStart"/>
-      <w:r>
-        <w:rPr>
-          <w:rFonts w:ascii="맑은 고딕" w:eastAsia="맑은 고딕" w:hAnsi="맑은 고딕" w:cs="굴림"/>
-          <w:color w:val="000000"/>
-          <w:kern w:val="0"/>
-          <w:sz w:val="22"/>
-        </w:rPr>
-        <w:t>scraps</w:t>
+        <w:t>place_scraps</w:t>
       </w:r>
       <w:proofErr w:type="spellEnd"/>
       <w:r>
@@ -14094,7 +14157,6 @@
         <w:t>(</w:t>
       </w:r>
       <w:proofErr w:type="spellStart"/>
-      <w:proofErr w:type="gramEnd"/>
       <w:r>
         <w:rPr>
           <w:rFonts w:ascii="맑은 고딕" w:eastAsia="맑은 고딕" w:hAnsi="맑은 고딕" w:cs="굴림"/>
@@ -14341,17 +14403,7 @@
           <w:kern w:val="0"/>
           <w:sz w:val="22"/>
         </w:rPr>
-        <w:t>place_</w:t>
-      </w:r>
-      <w:proofErr w:type="gramStart"/>
-      <w:r>
-        <w:rPr>
-          <w:rFonts w:ascii="맑은 고딕" w:eastAsia="맑은 고딕" w:hAnsi="맑은 고딕" w:cs="굴림"/>
-          <w:color w:val="000000"/>
-          <w:kern w:val="0"/>
-          <w:sz w:val="22"/>
-        </w:rPr>
-        <w:t>scraps</w:t>
+        <w:t>place_scraps</w:t>
       </w:r>
       <w:proofErr w:type="spellEnd"/>
       <w:r>
@@ -14364,7 +14416,6 @@
         <w:t>(</w:t>
       </w:r>
       <w:proofErr w:type="spellStart"/>
-      <w:proofErr w:type="gramEnd"/>
       <w:r>
         <w:rPr>
           <w:rFonts w:ascii="맑은 고딕" w:eastAsia="맑은 고딕" w:hAnsi="맑은 고딕" w:cs="굴림"/>
@@ -14600,17 +14651,7 @@
           <w:kern w:val="0"/>
           <w:sz w:val="22"/>
         </w:rPr>
-        <w:t>place_</w:t>
-      </w:r>
-      <w:proofErr w:type="gramStart"/>
-      <w:r>
-        <w:rPr>
-          <w:rFonts w:ascii="맑은 고딕" w:eastAsia="맑은 고딕" w:hAnsi="맑은 고딕" w:cs="굴림"/>
-          <w:color w:val="000000"/>
-          <w:kern w:val="0"/>
-          <w:sz w:val="22"/>
-        </w:rPr>
-        <w:t>scraps</w:t>
+        <w:t>place_scraps</w:t>
       </w:r>
       <w:proofErr w:type="spellEnd"/>
       <w:r>
@@ -14623,7 +14664,6 @@
         <w:t>(</w:t>
       </w:r>
       <w:proofErr w:type="spellStart"/>
-      <w:proofErr w:type="gramEnd"/>
       <w:r>
         <w:rPr>
           <w:rFonts w:ascii="맑은 고딕" w:eastAsia="맑은 고딕" w:hAnsi="맑은 고딕" w:cs="굴림"/>
@@ -15639,20 +15679,9 @@
                 <w:kern w:val="0"/>
                 <w:sz w:val="22"/>
               </w:rPr>
-              <w:t xml:space="preserve">insert into </w:t>
-            </w:r>
-            <w:proofErr w:type="gramStart"/>
-            <w:r>
-              <w:rPr>
-                <w:rFonts w:ascii="맑은 고딕" w:eastAsia="맑은 고딕" w:hAnsi="맑은 고딕" w:cs="굴림" w:hint="eastAsia"/>
-                <w:color w:val="000000"/>
-                <w:kern w:val="0"/>
-                <w:sz w:val="22"/>
-              </w:rPr>
-              <w:t>points(</w:t>
+              <w:t>insert into points(</w:t>
             </w:r>
             <w:proofErr w:type="spellStart"/>
-            <w:proofErr w:type="gramEnd"/>
             <w:r>
               <w:rPr>
                 <w:rFonts w:ascii="맑은 고딕" w:eastAsia="맑은 고딕" w:hAnsi="맑은 고딕" w:cs="굴림" w:hint="eastAsia"/>
@@ -15965,20 +15994,9 @@
                 <w:kern w:val="0"/>
                 <w:sz w:val="22"/>
               </w:rPr>
-              <w:t xml:space="preserve">insert into </w:t>
-            </w:r>
-            <w:proofErr w:type="gramStart"/>
-            <w:r>
-              <w:rPr>
-                <w:rFonts w:ascii="맑은 고딕" w:eastAsia="맑은 고딕" w:hAnsi="맑은 고딕" w:cs="굴림" w:hint="eastAsia"/>
-                <w:color w:val="000000"/>
-                <w:kern w:val="0"/>
-                <w:sz w:val="22"/>
-              </w:rPr>
-              <w:t>points(</w:t>
+              <w:t>insert into points(</w:t>
             </w:r>
             <w:proofErr w:type="spellStart"/>
-            <w:proofErr w:type="gramEnd"/>
             <w:r>
               <w:rPr>
                 <w:rFonts w:ascii="맑은 고딕" w:eastAsia="맑은 고딕" w:hAnsi="맑은 고딕" w:cs="굴림" w:hint="eastAsia"/>
@@ -16416,20 +16434,9 @@
                 <w:kern w:val="0"/>
                 <w:sz w:val="22"/>
               </w:rPr>
-              <w:t xml:space="preserve">insert into </w:t>
-            </w:r>
-            <w:proofErr w:type="gramStart"/>
-            <w:r>
-              <w:rPr>
-                <w:rFonts w:ascii="맑은 고딕" w:eastAsia="맑은 고딕" w:hAnsi="맑은 고딕" w:cs="굴림" w:hint="eastAsia"/>
-                <w:color w:val="000000"/>
-                <w:kern w:val="0"/>
-                <w:sz w:val="22"/>
-              </w:rPr>
-              <w:t>points(</w:t>
+              <w:t>insert into points(</w:t>
             </w:r>
             <w:proofErr w:type="spellStart"/>
-            <w:proofErr w:type="gramEnd"/>
             <w:r>
               <w:rPr>
                 <w:rFonts w:ascii="맑은 고딕" w:eastAsia="맑은 고딕" w:hAnsi="맑은 고딕" w:cs="굴림" w:hint="eastAsia"/>
@@ -17010,20 +17017,9 @@
                 <w:kern w:val="0"/>
                 <w:sz w:val="22"/>
               </w:rPr>
-              <w:t xml:space="preserve">insert into </w:t>
-            </w:r>
-            <w:proofErr w:type="gramStart"/>
-            <w:r>
-              <w:rPr>
-                <w:rFonts w:ascii="맑은 고딕" w:eastAsia="맑은 고딕" w:hAnsi="맑은 고딕" w:cs="굴림" w:hint="eastAsia"/>
-                <w:color w:val="000000"/>
-                <w:kern w:val="0"/>
-                <w:sz w:val="22"/>
-              </w:rPr>
-              <w:t>points(</w:t>
+              <w:t>insert into points(</w:t>
             </w:r>
             <w:proofErr w:type="spellStart"/>
-            <w:proofErr w:type="gramEnd"/>
             <w:r>
               <w:rPr>
                 <w:rFonts w:ascii="맑은 고딕" w:eastAsia="맑은 고딕" w:hAnsi="맑은 고딕" w:cs="굴림" w:hint="eastAsia"/>
@@ -18934,20 +18930,9 @@
           <w:kern w:val="0"/>
           <w:sz w:val="22"/>
         </w:rPr>
-        <w:t xml:space="preserve">insert into </w:t>
-      </w:r>
-      <w:proofErr w:type="gramStart"/>
-      <w:r>
-        <w:rPr>
-          <w:rFonts w:ascii="맑은 고딕" w:eastAsia="맑은 고딕" w:hAnsi="맑은 고딕" w:cs="굴림" w:hint="eastAsia"/>
-          <w:color w:val="000000"/>
-          <w:kern w:val="0"/>
-          <w:sz w:val="22"/>
-        </w:rPr>
-        <w:t>courses(</w:t>
-      </w:r>
-      <w:proofErr w:type="spellStart"/>
-      <w:proofErr w:type="gramEnd"/>
+        <w:t>insert into courses(</w:t>
+      </w:r>
+      <w:proofErr w:type="spellStart"/>
       <w:r>
         <w:rPr>
           <w:rFonts w:ascii="맑은 고딕" w:eastAsia="맑은 고딕" w:hAnsi="맑은 고딕" w:cs="굴림" w:hint="eastAsia"/>

</xml_diff>